<commit_message>
release 1.2.1 update ui
</commit_message>
<xml_diff>
--- a/water_quality_monitoring/screen.docx
+++ b/water_quality_monitoring/screen.docx
@@ -245,6 +245,14 @@
         </w:rPr>
         <w:t xml:space="preserve">Cai,Ligeng  </w:t>
       </w:r>
+    </w:p>
+    <w:p>
+      <w:pPr>
+        <w:rPr>
+          <w:sz w:val="32"/>
+          <w:szCs w:val="32"/>
+        </w:rPr>
+      </w:pPr>
       <w:bookmarkStart w:id="0" w:name="_GoBack"/>
       <w:bookmarkEnd w:id="0"/>
     </w:p>
@@ -255,6 +263,57 @@
           <w:szCs w:val="32"/>
         </w:rPr>
       </w:pPr>
+    </w:p>
+    <w:p>
+      <w:pPr>
+        <w:rPr>
+          <w:sz w:val="32"/>
+          <w:szCs w:val="32"/>
+        </w:rPr>
+      </w:pPr>
+      <w:r>
+        <w:drawing>
+          <wp:inline distT="0" distB="0" distL="114300" distR="114300">
+            <wp:extent cx="11837670" cy="10602595"/>
+            <wp:effectExtent l="0" t="0" r="24130" b="14605"/>
+            <wp:docPr id="1" name="图片 1"/>
+            <wp:cNvGraphicFramePr>
+              <a:graphicFrameLocks xmlns:a="http://schemas.openxmlformats.org/drawingml/2006/main" noChangeAspect="1"/>
+            </wp:cNvGraphicFramePr>
+            <a:graphic xmlns:a="http://schemas.openxmlformats.org/drawingml/2006/main">
+              <a:graphicData uri="http://schemas.openxmlformats.org/drawingml/2006/picture">
+                <pic:pic xmlns:pic="http://schemas.openxmlformats.org/drawingml/2006/picture">
+                  <pic:nvPicPr>
+                    <pic:cNvPr id="1" name="图片 1"/>
+                    <pic:cNvPicPr>
+                      <a:picLocks noChangeAspect="1"/>
+                    </pic:cNvPicPr>
+                  </pic:nvPicPr>
+                  <pic:blipFill>
+                    <a:blip r:embed="rId4"/>
+                    <a:stretch>
+                      <a:fillRect/>
+                    </a:stretch>
+                  </pic:blipFill>
+                  <pic:spPr>
+                    <a:xfrm>
+                      <a:off x="0" y="0"/>
+                      <a:ext cx="11837670" cy="10602595"/>
+                    </a:xfrm>
+                    <a:prstGeom prst="rect">
+                      <a:avLst/>
+                    </a:prstGeom>
+                    <a:noFill/>
+                    <a:ln w="9525">
+                      <a:noFill/>
+                    </a:ln>
+                  </pic:spPr>
+                </pic:pic>
+              </a:graphicData>
+            </a:graphic>
+          </wp:inline>
+        </w:drawing>
+      </w:r>
     </w:p>
     <w:sectPr>
       <w:pgSz w:w="12240" w:h="15840"/>

</xml_diff>